<commit_message>
archivo de texto homework-1
</commit_message>
<xml_diff>
--- a/02-JS-I/conceptos homework 1.docx
+++ b/02-JS-I/conceptos homework 1.docx
@@ -9,8 +9,10 @@
         <w:outlineLvl w:val="0"/>
         <w:rPr>
           <w:rFonts w:ascii="Times New Roman" w:eastAsia="Times New Roman" w:hAnsi="Times New Roman" w:cs="Times New Roman"/>
+          <w:color w:val="92D050"/>
           <w:sz w:val="24"/>
           <w:szCs w:val="24"/>
+          <w:u w:val="dotted"/>
           <w:lang w:eastAsia="es-AR"/>
         </w:rPr>
       </w:pPr>
@@ -20,9 +22,11 @@
           <w:rFonts w:ascii="Times New Roman" w:eastAsia="Times New Roman" w:hAnsi="Times New Roman" w:cs="Times New Roman"/>
           <w:b/>
           <w:bCs/>
+          <w:color w:val="92D050"/>
           <w:kern w:val="36"/>
           <w:sz w:val="48"/>
           <w:szCs w:val="48"/>
+          <w:u w:val="dotted"/>
           <w:lang w:eastAsia="es-AR"/>
         </w:rPr>
         <w:t>Homework</w:t>
@@ -33,9 +37,11 @@
           <w:rFonts w:ascii="Times New Roman" w:eastAsia="Times New Roman" w:hAnsi="Times New Roman" w:cs="Times New Roman"/>
           <w:b/>
           <w:bCs/>
+          <w:color w:val="92D050"/>
           <w:kern w:val="36"/>
           <w:sz w:val="48"/>
           <w:szCs w:val="48"/>
+          <w:u w:val="dotted"/>
           <w:lang w:eastAsia="es-AR"/>
         </w:rPr>
         <w:t xml:space="preserve">: Introducción a </w:t>
@@ -46,9 +52,11 @@
           <w:rFonts w:ascii="Times New Roman" w:eastAsia="Times New Roman" w:hAnsi="Times New Roman" w:cs="Times New Roman"/>
           <w:b/>
           <w:bCs/>
+          <w:color w:val="92D050"/>
           <w:kern w:val="36"/>
           <w:sz w:val="48"/>
           <w:szCs w:val="48"/>
+          <w:u w:val="dotted"/>
           <w:lang w:eastAsia="es-AR"/>
         </w:rPr>
         <w:t>Javascript</w:t>
@@ -394,16 +402,99 @@
           <w:szCs w:val="28"/>
           <w:lang w:eastAsia="es-AR"/>
         </w:rPr>
-        <w:t xml:space="preserve">Una función es similar a una variable solo que en este recipiente puedo almacenar distintas variables y ordenes que puedo darle a la computadora para </w:t>
-      </w:r>
-      <w:r>
-        <w:rPr>
-          <w:rFonts w:ascii="Times New Roman" w:eastAsia="Times New Roman" w:hAnsi="Times New Roman" w:cs="Times New Roman"/>
-          <w:sz w:val="28"/>
-          <w:szCs w:val="28"/>
-          <w:lang w:eastAsia="es-AR"/>
-        </w:rPr>
-        <w:t>que realice determinadas tareas y repita dichas tareas de forma automática para que yo no tenga que hacerlas muchas veces.</w:t>
+        <w:t xml:space="preserve">Una función es similar a una variable solo que en este recipiente puedo almacenar distintas variables y </w:t>
+      </w:r>
+      <w:r>
+        <w:rPr>
+          <w:rFonts w:ascii="Times New Roman" w:eastAsia="Times New Roman" w:hAnsi="Times New Roman" w:cs="Times New Roman"/>
+          <w:sz w:val="28"/>
+          <w:szCs w:val="28"/>
+          <w:lang w:eastAsia="es-AR"/>
+        </w:rPr>
+        <w:t>argumentos</w:t>
+      </w:r>
+      <w:r>
+        <w:rPr>
+          <w:rFonts w:ascii="Times New Roman" w:eastAsia="Times New Roman" w:hAnsi="Times New Roman" w:cs="Times New Roman"/>
+          <w:sz w:val="28"/>
+          <w:szCs w:val="28"/>
+          <w:lang w:eastAsia="es-AR"/>
+        </w:rPr>
+        <w:t xml:space="preserve"> que puedo darle a la computadora para </w:t>
+      </w:r>
+      <w:r>
+        <w:rPr>
+          <w:rFonts w:ascii="Times New Roman" w:eastAsia="Times New Roman" w:hAnsi="Times New Roman" w:cs="Times New Roman"/>
+          <w:sz w:val="28"/>
+          <w:szCs w:val="28"/>
+          <w:lang w:eastAsia="es-AR"/>
+        </w:rPr>
+        <w:t>que realice</w:t>
+      </w:r>
+      <w:r>
+        <w:rPr>
+          <w:rFonts w:ascii="Times New Roman" w:eastAsia="Times New Roman" w:hAnsi="Times New Roman" w:cs="Times New Roman"/>
+          <w:sz w:val="28"/>
+          <w:szCs w:val="28"/>
+          <w:lang w:eastAsia="es-AR"/>
+        </w:rPr>
+        <w:t xml:space="preserve"> o para que devuelva (</w:t>
+      </w:r>
+      <w:proofErr w:type="spellStart"/>
+      <w:r>
+        <w:rPr>
+          <w:rFonts w:ascii="Times New Roman" w:eastAsia="Times New Roman" w:hAnsi="Times New Roman" w:cs="Times New Roman"/>
+          <w:sz w:val="28"/>
+          <w:szCs w:val="28"/>
+          <w:lang w:eastAsia="es-AR"/>
+        </w:rPr>
+        <w:t>return</w:t>
+      </w:r>
+      <w:proofErr w:type="spellEnd"/>
+      <w:r>
+        <w:rPr>
+          <w:rFonts w:ascii="Times New Roman" w:eastAsia="Times New Roman" w:hAnsi="Times New Roman" w:cs="Times New Roman"/>
+          <w:sz w:val="28"/>
+          <w:szCs w:val="28"/>
+          <w:lang w:eastAsia="es-AR"/>
+        </w:rPr>
+        <w:t>)</w:t>
+      </w:r>
+      <w:r>
+        <w:rPr>
+          <w:rFonts w:ascii="Times New Roman" w:eastAsia="Times New Roman" w:hAnsi="Times New Roman" w:cs="Times New Roman"/>
+          <w:sz w:val="28"/>
+          <w:szCs w:val="28"/>
+          <w:lang w:eastAsia="es-AR"/>
+        </w:rPr>
+        <w:t xml:space="preserve"> determinadas </w:t>
+      </w:r>
+      <w:r>
+        <w:rPr>
+          <w:rFonts w:ascii="Times New Roman" w:eastAsia="Times New Roman" w:hAnsi="Times New Roman" w:cs="Times New Roman"/>
+          <w:sz w:val="28"/>
+          <w:szCs w:val="28"/>
+          <w:lang w:eastAsia="es-AR"/>
+        </w:rPr>
+        <w:t>acciones, de esta manera una función puede  repetir distintas acciones</w:t>
+      </w:r>
+      <w:r>
+        <w:rPr>
+          <w:rFonts w:ascii="Times New Roman" w:eastAsia="Times New Roman" w:hAnsi="Times New Roman" w:cs="Times New Roman"/>
+          <w:sz w:val="28"/>
+          <w:szCs w:val="28"/>
+          <w:lang w:eastAsia="es-AR"/>
+        </w:rPr>
+        <w:t xml:space="preserve"> de forma automática para que yo no t</w:t>
+      </w:r>
+      <w:r>
+        <w:rPr>
+          <w:rFonts w:ascii="Times New Roman" w:eastAsia="Times New Roman" w:hAnsi="Times New Roman" w:cs="Times New Roman"/>
+          <w:sz w:val="28"/>
+          <w:szCs w:val="28"/>
+          <w:lang w:eastAsia="es-AR"/>
+        </w:rPr>
+        <w:t>enga que hacerlas muchas veces.</w:t>
       </w:r>
     </w:p>
     <w:p>
@@ -439,10 +530,111 @@
           <w:szCs w:val="28"/>
           <w:lang w:eastAsia="es-AR"/>
         </w:rPr>
-        <w:t xml:space="preserve"> </w:t>
+        <w:t xml:space="preserve">Una declaración </w:t>
+      </w:r>
+      <w:proofErr w:type="spellStart"/>
+      <w:r>
+        <w:rPr>
+          <w:rFonts w:ascii="Times New Roman" w:eastAsia="Times New Roman" w:hAnsi="Times New Roman" w:cs="Times New Roman"/>
+          <w:sz w:val="28"/>
+          <w:szCs w:val="28"/>
+          <w:lang w:eastAsia="es-AR"/>
+        </w:rPr>
+        <w:t>If</w:t>
+      </w:r>
+      <w:proofErr w:type="spellEnd"/>
+      <w:r>
+        <w:rPr>
+          <w:rFonts w:ascii="Times New Roman" w:eastAsia="Times New Roman" w:hAnsi="Times New Roman" w:cs="Times New Roman"/>
+          <w:sz w:val="28"/>
+          <w:szCs w:val="28"/>
+          <w:lang w:eastAsia="es-AR"/>
+        </w:rPr>
+        <w:t xml:space="preserve"> e</w:t>
+      </w:r>
+      <w:r>
+        <w:rPr>
+          <w:rFonts w:ascii="Times New Roman" w:eastAsia="Times New Roman" w:hAnsi="Times New Roman" w:cs="Times New Roman"/>
+          <w:sz w:val="28"/>
+          <w:szCs w:val="28"/>
+          <w:lang w:eastAsia="es-AR"/>
+        </w:rPr>
+        <w:t>s cuando se le dice a la computadora que realice una determinada acción dependiendo de si una condición se cumple, y en el caso de que esa condición no se cumpla también se le puede pedir que realice otra acción, o sea que se le ordena que si pasa “A”</w:t>
+      </w:r>
+      <w:r>
+        <w:rPr>
+          <w:rFonts w:ascii="Times New Roman" w:eastAsia="Times New Roman" w:hAnsi="Times New Roman" w:cs="Times New Roman"/>
+          <w:sz w:val="28"/>
+          <w:szCs w:val="28"/>
+          <w:lang w:eastAsia="es-AR"/>
+        </w:rPr>
+        <w:t xml:space="preserve"> tiene</w:t>
+      </w:r>
+      <w:r>
+        <w:rPr>
+          <w:rFonts w:ascii="Times New Roman" w:eastAsia="Times New Roman" w:hAnsi="Times New Roman" w:cs="Times New Roman"/>
+          <w:sz w:val="28"/>
+          <w:szCs w:val="28"/>
+          <w:lang w:eastAsia="es-AR"/>
+        </w:rPr>
+        <w:t xml:space="preserve"> que hacer “B”</w:t>
+      </w:r>
+      <w:r>
+        <w:rPr>
+          <w:rFonts w:ascii="Times New Roman" w:eastAsia="Times New Roman" w:hAnsi="Times New Roman" w:cs="Times New Roman"/>
+          <w:sz w:val="28"/>
+          <w:szCs w:val="28"/>
+          <w:lang w:eastAsia="es-AR"/>
+        </w:rPr>
+        <w:t xml:space="preserve"> y sino tiene</w:t>
       </w:r>
       <w:bookmarkStart w:id="0" w:name="_GoBack"/>
       <w:bookmarkEnd w:id="0"/>
+      <w:r>
+        <w:rPr>
+          <w:rFonts w:ascii="Times New Roman" w:eastAsia="Times New Roman" w:hAnsi="Times New Roman" w:cs="Times New Roman"/>
+          <w:sz w:val="28"/>
+          <w:szCs w:val="28"/>
+          <w:lang w:eastAsia="es-AR"/>
+        </w:rPr>
+        <w:t xml:space="preserve"> que hacer “C”.</w:t>
+      </w:r>
+    </w:p>
+    <w:p>
+      <w:pPr>
+        <w:pStyle w:val="Prrafodelista"/>
+        <w:rPr>
+          <w:rFonts w:ascii="Times New Roman" w:eastAsia="Times New Roman" w:hAnsi="Times New Roman" w:cs="Times New Roman"/>
+          <w:sz w:val="28"/>
+          <w:szCs w:val="28"/>
+          <w:lang w:eastAsia="es-AR"/>
+        </w:rPr>
+      </w:pPr>
+    </w:p>
+    <w:p>
+      <w:pPr>
+        <w:pStyle w:val="Prrafodelista"/>
+        <w:numPr>
+          <w:ilvl w:val="0"/>
+          <w:numId w:val="4"/>
+        </w:numPr>
+        <w:spacing w:before="100" w:beforeAutospacing="1" w:after="100" w:afterAutospacing="1" w:line="240" w:lineRule="auto"/>
+        <w:rPr>
+          <w:rFonts w:ascii="Times New Roman" w:eastAsia="Times New Roman" w:hAnsi="Times New Roman" w:cs="Times New Roman"/>
+          <w:sz w:val="28"/>
+          <w:szCs w:val="28"/>
+          <w:lang w:eastAsia="es-AR"/>
+        </w:rPr>
+      </w:pPr>
+      <w:r>
+        <w:rPr>
+          <w:rFonts w:ascii="Times New Roman" w:eastAsia="Times New Roman" w:hAnsi="Times New Roman" w:cs="Times New Roman"/>
+          <w:sz w:val="28"/>
+          <w:szCs w:val="28"/>
+          <w:lang w:eastAsia="es-AR"/>
+        </w:rPr>
+        <w:t>Un valor booleano es un tipo de respuesta que te puede dar la computadora cuando le das una orden, en este caso esa respuesta solo tiene dos opciones verdadero (true) o falso (false).</w:t>
+      </w:r>
     </w:p>
     <w:p>
       <w:pPr>

</xml_diff>